<commit_message>
Added Sage pieces that provides random information to the player
</commit_message>
<xml_diff>
--- a/GamePieces.docx
+++ b/GamePieces.docx
@@ -217,15 +217,81 @@
           <w:numId w:val="1"/>
         </w:numPr>
         <w:spacing w:lineRule="auto" w:line="276"/>
-        <w:rPr>
-          <w:rFonts w:ascii="Times New Roman" w:hAnsi="Times New Roman" w:cs="Times New Roman"/>
-        </w:rPr>
+        <w:rPr/>
       </w:pPr>
       <w:r>
         <w:rPr>
           <w:rFonts w:cs="Times New Roman" w:ascii="Times New Roman" w:hAnsi="Times New Roman"/>
         </w:rPr>
         <w:t>Interaction: NONE. The man tells the player the number of hits they can take, and the number of points they need to advance. Has a 1/3 chance of appearing somewhere on the board.</w:t>
+      </w:r>
+    </w:p>
+    <w:p>
+      <w:pPr>
+        <w:pStyle w:val="ListParagraph"/>
+        <w:numPr>
+          <w:ilvl w:val="0"/>
+          <w:numId w:val="1"/>
+        </w:numPr>
+        <w:spacing w:lineRule="auto" w:line="276"/>
+        <w:rPr/>
+      </w:pPr>
+      <w:r>
+        <w:rPr>
+          <w:rFonts w:cs="Times New Roman" w:ascii="Times New Roman" w:hAnsi="Times New Roman"/>
+        </w:rPr>
+        <w:t>Sage:</w:t>
+      </w:r>
+    </w:p>
+    <w:p>
+      <w:pPr>
+        <w:pStyle w:val="ListParagraph"/>
+        <w:numPr>
+          <w:ilvl w:val="1"/>
+          <w:numId w:val="1"/>
+        </w:numPr>
+        <w:spacing w:lineRule="auto" w:line="276"/>
+        <w:rPr/>
+      </w:pPr>
+      <w:r>
+        <w:rPr>
+          <w:rFonts w:cs="Times New Roman" w:ascii="Times New Roman" w:hAnsi="Times New Roman"/>
+        </w:rPr>
+        <w:t>Symbol: ‘S’</w:t>
+      </w:r>
+    </w:p>
+    <w:p>
+      <w:pPr>
+        <w:pStyle w:val="ListParagraph"/>
+        <w:numPr>
+          <w:ilvl w:val="1"/>
+          <w:numId w:val="1"/>
+        </w:numPr>
+        <w:spacing w:lineRule="auto" w:line="276"/>
+        <w:rPr/>
+      </w:pPr>
+      <w:r>
+        <w:rPr>
+          <w:rFonts w:cs="Times New Roman" w:ascii="Times New Roman" w:hAnsi="Times New Roman"/>
+        </w:rPr>
+        <w:t>Motion: Randomly chooses a direction and moves one space.</w:t>
+      </w:r>
+    </w:p>
+    <w:p>
+      <w:pPr>
+        <w:pStyle w:val="ListParagraph"/>
+        <w:numPr>
+          <w:ilvl w:val="1"/>
+          <w:numId w:val="1"/>
+        </w:numPr>
+        <w:spacing w:lineRule="auto" w:line="276"/>
+        <w:rPr/>
+      </w:pPr>
+      <w:r>
+        <w:rPr>
+          <w:rFonts w:cs="Times New Roman" w:ascii="Times New Roman" w:hAnsi="Times New Roman"/>
+        </w:rPr>
+        <w:t>Interaction: NONE. Randomly informs player about the other piece’s interaction results.</w:t>
       </w:r>
     </w:p>
     <w:p>
@@ -773,6 +839,7 @@
       </w:pPr>
       <w:rPr>
         <w:rFonts w:ascii="Symbol" w:hAnsi="Symbol" w:cs="Symbol" w:hint="default"/>
+        <w:rFonts w:cs="Symbol"/>
       </w:rPr>
     </w:lvl>
     <w:lvl w:ilvl="1">
@@ -798,6 +865,7 @@
       </w:pPr>
       <w:rPr>
         <w:rFonts w:ascii="Wingdings" w:hAnsi="Wingdings" w:cs="Wingdings" w:hint="default"/>
+        <w:rFonts w:cs="Wingdings"/>
       </w:rPr>
     </w:lvl>
     <w:lvl w:ilvl="3">
@@ -810,6 +878,7 @@
       </w:pPr>
       <w:rPr>
         <w:rFonts w:ascii="Symbol" w:hAnsi="Symbol" w:cs="Symbol" w:hint="default"/>
+        <w:rFonts w:cs="Symbol"/>
       </w:rPr>
     </w:lvl>
     <w:lvl w:ilvl="4">
@@ -835,6 +904,7 @@
       </w:pPr>
       <w:rPr>
         <w:rFonts w:ascii="Wingdings" w:hAnsi="Wingdings" w:cs="Wingdings" w:hint="default"/>
+        <w:rFonts w:cs="Wingdings"/>
       </w:rPr>
     </w:lvl>
     <w:lvl w:ilvl="6">
@@ -847,6 +917,7 @@
       </w:pPr>
       <w:rPr>
         <w:rFonts w:ascii="Symbol" w:hAnsi="Symbol" w:cs="Symbol" w:hint="default"/>
+        <w:rFonts w:cs="Symbol"/>
       </w:rPr>
     </w:lvl>
     <w:lvl w:ilvl="7">
@@ -872,6 +943,7 @@
       </w:pPr>
       <w:rPr>
         <w:rFonts w:ascii="Wingdings" w:hAnsi="Wingdings" w:cs="Wingdings" w:hint="default"/>
+        <w:rFonts w:cs="Wingdings"/>
       </w:rPr>
     </w:lvl>
   </w:abstractNum>
@@ -886,6 +958,7 @@
       </w:pPr>
       <w:rPr>
         <w:rFonts w:ascii="Symbol" w:hAnsi="Symbol" w:cs="Symbol" w:hint="default"/>
+        <w:rFonts w:cs="Symbol"/>
       </w:rPr>
     </w:lvl>
     <w:lvl w:ilvl="1">
@@ -911,6 +984,7 @@
       </w:pPr>
       <w:rPr>
         <w:rFonts w:ascii="Wingdings" w:hAnsi="Wingdings" w:cs="Wingdings" w:hint="default"/>
+        <w:rFonts w:cs="Wingdings"/>
       </w:rPr>
     </w:lvl>
     <w:lvl w:ilvl="3">
@@ -923,6 +997,7 @@
       </w:pPr>
       <w:rPr>
         <w:rFonts w:ascii="Symbol" w:hAnsi="Symbol" w:cs="Symbol" w:hint="default"/>
+        <w:rFonts w:cs="Symbol"/>
       </w:rPr>
     </w:lvl>
     <w:lvl w:ilvl="4">
@@ -948,6 +1023,7 @@
       </w:pPr>
       <w:rPr>
         <w:rFonts w:ascii="Wingdings" w:hAnsi="Wingdings" w:cs="Wingdings" w:hint="default"/>
+        <w:rFonts w:cs="Wingdings"/>
       </w:rPr>
     </w:lvl>
     <w:lvl w:ilvl="6">
@@ -960,6 +1036,7 @@
       </w:pPr>
       <w:rPr>
         <w:rFonts w:ascii="Symbol" w:hAnsi="Symbol" w:cs="Symbol" w:hint="default"/>
+        <w:rFonts w:cs="Symbol"/>
       </w:rPr>
     </w:lvl>
     <w:lvl w:ilvl="7">
@@ -985,6 +1062,7 @@
       </w:pPr>
       <w:rPr>
         <w:rFonts w:ascii="Wingdings" w:hAnsi="Wingdings" w:cs="Wingdings" w:hint="default"/>
+        <w:rFonts w:cs="Wingdings"/>
       </w:rPr>
     </w:lvl>
   </w:abstractNum>
@@ -999,6 +1077,7 @@
       </w:pPr>
       <w:rPr>
         <w:rFonts w:ascii="Symbol" w:hAnsi="Symbol" w:cs="Symbol" w:hint="default"/>
+        <w:rFonts w:cs="Symbol"/>
       </w:rPr>
     </w:lvl>
     <w:lvl w:ilvl="1">
@@ -1024,6 +1103,7 @@
       </w:pPr>
       <w:rPr>
         <w:rFonts w:ascii="Wingdings" w:hAnsi="Wingdings" w:cs="Wingdings" w:hint="default"/>
+        <w:rFonts w:cs="Wingdings"/>
       </w:rPr>
     </w:lvl>
     <w:lvl w:ilvl="3">
@@ -1036,6 +1116,7 @@
       </w:pPr>
       <w:rPr>
         <w:rFonts w:ascii="Symbol" w:hAnsi="Symbol" w:cs="Symbol" w:hint="default"/>
+        <w:rFonts w:cs="Symbol"/>
       </w:rPr>
     </w:lvl>
     <w:lvl w:ilvl="4">
@@ -1061,6 +1142,7 @@
       </w:pPr>
       <w:rPr>
         <w:rFonts w:ascii="Wingdings" w:hAnsi="Wingdings" w:cs="Wingdings" w:hint="default"/>
+        <w:rFonts w:cs="Wingdings"/>
       </w:rPr>
     </w:lvl>
     <w:lvl w:ilvl="6">
@@ -1073,6 +1155,7 @@
       </w:pPr>
       <w:rPr>
         <w:rFonts w:ascii="Symbol" w:hAnsi="Symbol" w:cs="Symbol" w:hint="default"/>
+        <w:rFonts w:cs="Symbol"/>
       </w:rPr>
     </w:lvl>
     <w:lvl w:ilvl="7">
@@ -1098,6 +1181,7 @@
       </w:pPr>
       <w:rPr>
         <w:rFonts w:ascii="Wingdings" w:hAnsi="Wingdings" w:cs="Wingdings" w:hint="default"/>
+        <w:rFonts w:cs="Wingdings"/>
       </w:rPr>
     </w:lvl>
   </w:abstractNum>
@@ -1241,7 +1325,6 @@
     <w:rPrDefault>
       <w:rPr>
         <w:rFonts w:ascii="Calibri" w:hAnsi="Calibri" w:eastAsia="Calibri" w:cs="" w:asciiTheme="minorHAnsi" w:cstheme="minorBidi" w:eastAsiaTheme="minorHAnsi" w:hAnsiTheme="minorHAnsi"/>
-        <w:sz w:val="22"/>
         <w:szCs w:val="22"/>
         <w:lang w:val="en-US" w:eastAsia="en-US" w:bidi="ar-SA"/>
       </w:rPr>
@@ -1638,7 +1721,7 @@
     </w:pPr>
     <w:rPr>
       <w:rFonts w:ascii="Calibri" w:hAnsi="Calibri" w:eastAsia="Calibri" w:cs="" w:asciiTheme="minorHAnsi" w:cstheme="minorBidi" w:eastAsiaTheme="minorHAnsi" w:hAnsiTheme="minorHAnsi"/>
-      <w:color w:val="auto"/>
+      <w:color w:val="00000A"/>
       <w:sz w:val="22"/>
       <w:szCs w:val="22"/>
       <w:lang w:val="en-US" w:eastAsia="en-US" w:bidi="ar-SA"/>
@@ -1713,6 +1796,195 @@
     <w:qFormat/>
     <w:rPr>
       <w:rFonts w:cs="Courier New"/>
+    </w:rPr>
+  </w:style>
+  <w:style w:type="character" w:styleId="ListLabel10">
+    <w:name w:val="ListLabel 10"/>
+    <w:qFormat/>
+    <w:rPr>
+      <w:rFonts w:ascii="Times New Roman" w:hAnsi="Times New Roman" w:cs="Symbol"/>
+    </w:rPr>
+  </w:style>
+  <w:style w:type="character" w:styleId="ListLabel11">
+    <w:name w:val="ListLabel 11"/>
+    <w:qFormat/>
+    <w:rPr>
+      <w:rFonts w:ascii="Times New Roman" w:hAnsi="Times New Roman" w:cs="Courier New"/>
+    </w:rPr>
+  </w:style>
+  <w:style w:type="character" w:styleId="ListLabel12">
+    <w:name w:val="ListLabel 12"/>
+    <w:qFormat/>
+    <w:rPr>
+      <w:rFonts w:cs="Wingdings"/>
+    </w:rPr>
+  </w:style>
+  <w:style w:type="character" w:styleId="ListLabel13">
+    <w:name w:val="ListLabel 13"/>
+    <w:qFormat/>
+    <w:rPr>
+      <w:rFonts w:cs="Symbol"/>
+    </w:rPr>
+  </w:style>
+  <w:style w:type="character" w:styleId="ListLabel14">
+    <w:name w:val="ListLabel 14"/>
+    <w:qFormat/>
+    <w:rPr>
+      <w:rFonts w:cs="Courier New"/>
+    </w:rPr>
+  </w:style>
+  <w:style w:type="character" w:styleId="ListLabel15">
+    <w:name w:val="ListLabel 15"/>
+    <w:qFormat/>
+    <w:rPr>
+      <w:rFonts w:cs="Wingdings"/>
+    </w:rPr>
+  </w:style>
+  <w:style w:type="character" w:styleId="ListLabel16">
+    <w:name w:val="ListLabel 16"/>
+    <w:qFormat/>
+    <w:rPr>
+      <w:rFonts w:cs="Symbol"/>
+    </w:rPr>
+  </w:style>
+  <w:style w:type="character" w:styleId="ListLabel17">
+    <w:name w:val="ListLabel 17"/>
+    <w:qFormat/>
+    <w:rPr>
+      <w:rFonts w:cs="Courier New"/>
+    </w:rPr>
+  </w:style>
+  <w:style w:type="character" w:styleId="ListLabel18">
+    <w:name w:val="ListLabel 18"/>
+    <w:qFormat/>
+    <w:rPr>
+      <w:rFonts w:cs="Wingdings"/>
+    </w:rPr>
+  </w:style>
+  <w:style w:type="character" w:styleId="ListLabel19">
+    <w:name w:val="ListLabel 19"/>
+    <w:qFormat/>
+    <w:rPr>
+      <w:rFonts w:ascii="Times New Roman" w:hAnsi="Times New Roman" w:cs="Symbol"/>
+    </w:rPr>
+  </w:style>
+  <w:style w:type="character" w:styleId="ListLabel20">
+    <w:name w:val="ListLabel 20"/>
+    <w:qFormat/>
+    <w:rPr>
+      <w:rFonts w:ascii="Times New Roman" w:hAnsi="Times New Roman" w:cs="Courier New"/>
+    </w:rPr>
+  </w:style>
+  <w:style w:type="character" w:styleId="ListLabel21">
+    <w:name w:val="ListLabel 21"/>
+    <w:qFormat/>
+    <w:rPr>
+      <w:rFonts w:cs="Wingdings"/>
+    </w:rPr>
+  </w:style>
+  <w:style w:type="character" w:styleId="ListLabel22">
+    <w:name w:val="ListLabel 22"/>
+    <w:qFormat/>
+    <w:rPr>
+      <w:rFonts w:cs="Symbol"/>
+    </w:rPr>
+  </w:style>
+  <w:style w:type="character" w:styleId="ListLabel23">
+    <w:name w:val="ListLabel 23"/>
+    <w:qFormat/>
+    <w:rPr>
+      <w:rFonts w:cs="Courier New"/>
+    </w:rPr>
+  </w:style>
+  <w:style w:type="character" w:styleId="ListLabel24">
+    <w:name w:val="ListLabel 24"/>
+    <w:qFormat/>
+    <w:rPr>
+      <w:rFonts w:cs="Wingdings"/>
+    </w:rPr>
+  </w:style>
+  <w:style w:type="character" w:styleId="ListLabel25">
+    <w:name w:val="ListLabel 25"/>
+    <w:qFormat/>
+    <w:rPr>
+      <w:rFonts w:cs="Symbol"/>
+    </w:rPr>
+  </w:style>
+  <w:style w:type="character" w:styleId="ListLabel26">
+    <w:name w:val="ListLabel 26"/>
+    <w:qFormat/>
+    <w:rPr>
+      <w:rFonts w:cs="Courier New"/>
+    </w:rPr>
+  </w:style>
+  <w:style w:type="character" w:styleId="ListLabel27">
+    <w:name w:val="ListLabel 27"/>
+    <w:qFormat/>
+    <w:rPr>
+      <w:rFonts w:cs="Wingdings"/>
+    </w:rPr>
+  </w:style>
+  <w:style w:type="character" w:styleId="ListLabel28">
+    <w:name w:val="ListLabel 28"/>
+    <w:qFormat/>
+    <w:rPr>
+      <w:rFonts w:ascii="Times New Roman" w:hAnsi="Times New Roman" w:cs="Symbol"/>
+    </w:rPr>
+  </w:style>
+  <w:style w:type="character" w:styleId="ListLabel29">
+    <w:name w:val="ListLabel 29"/>
+    <w:qFormat/>
+    <w:rPr>
+      <w:rFonts w:ascii="Times New Roman" w:hAnsi="Times New Roman" w:cs="Courier New"/>
+    </w:rPr>
+  </w:style>
+  <w:style w:type="character" w:styleId="ListLabel30">
+    <w:name w:val="ListLabel 30"/>
+    <w:qFormat/>
+    <w:rPr>
+      <w:rFonts w:cs="Wingdings"/>
+    </w:rPr>
+  </w:style>
+  <w:style w:type="character" w:styleId="ListLabel31">
+    <w:name w:val="ListLabel 31"/>
+    <w:qFormat/>
+    <w:rPr>
+      <w:rFonts w:cs="Symbol"/>
+    </w:rPr>
+  </w:style>
+  <w:style w:type="character" w:styleId="ListLabel32">
+    <w:name w:val="ListLabel 32"/>
+    <w:qFormat/>
+    <w:rPr>
+      <w:rFonts w:cs="Courier New"/>
+    </w:rPr>
+  </w:style>
+  <w:style w:type="character" w:styleId="ListLabel33">
+    <w:name w:val="ListLabel 33"/>
+    <w:qFormat/>
+    <w:rPr>
+      <w:rFonts w:cs="Wingdings"/>
+    </w:rPr>
+  </w:style>
+  <w:style w:type="character" w:styleId="ListLabel34">
+    <w:name w:val="ListLabel 34"/>
+    <w:qFormat/>
+    <w:rPr>
+      <w:rFonts w:cs="Symbol"/>
+    </w:rPr>
+  </w:style>
+  <w:style w:type="character" w:styleId="ListLabel35">
+    <w:name w:val="ListLabel 35"/>
+    <w:qFormat/>
+    <w:rPr>
+      <w:rFonts w:cs="Courier New"/>
+    </w:rPr>
+  </w:style>
+  <w:style w:type="character" w:styleId="ListLabel36">
+    <w:name w:val="ListLabel 36"/>
+    <w:qFormat/>
+    <w:rPr>
+      <w:rFonts w:cs="Wingdings"/>
     </w:rPr>
   </w:style>
   <w:style w:type="paragraph" w:styleId="Heading">

</xml_diff>

<commit_message>
Big change. Changed interact method to pass the player as a parameter so damage and advance points can be accessed. Added a Maiden piece that heals the player, then disappears.
</commit_message>
<xml_diff>
--- a/GamePieces.docx
+++ b/GamePieces.docx
@@ -240,6 +240,74 @@
         <w:rPr>
           <w:rFonts w:cs="Times New Roman" w:ascii="Times New Roman" w:hAnsi="Times New Roman"/>
         </w:rPr>
+        <w:t>Maiden:</w:t>
+      </w:r>
+    </w:p>
+    <w:p>
+      <w:pPr>
+        <w:pStyle w:val="ListParagraph"/>
+        <w:numPr>
+          <w:ilvl w:val="1"/>
+          <w:numId w:val="1"/>
+        </w:numPr>
+        <w:spacing w:lineRule="auto" w:line="276"/>
+        <w:rPr/>
+      </w:pPr>
+      <w:r>
+        <w:rPr>
+          <w:rFonts w:cs="Times New Roman" w:ascii="Times New Roman" w:hAnsi="Times New Roman"/>
+        </w:rPr>
+        <w:t>Symbol: ‘M’</w:t>
+      </w:r>
+    </w:p>
+    <w:p>
+      <w:pPr>
+        <w:pStyle w:val="ListParagraph"/>
+        <w:numPr>
+          <w:ilvl w:val="1"/>
+          <w:numId w:val="1"/>
+        </w:numPr>
+        <w:spacing w:lineRule="auto" w:line="276"/>
+        <w:rPr/>
+      </w:pPr>
+      <w:r>
+        <w:rPr>
+          <w:rFonts w:cs="Times New Roman" w:ascii="Times New Roman" w:hAnsi="Times New Roman"/>
+        </w:rPr>
+        <w:t>Motion: None</w:t>
+      </w:r>
+    </w:p>
+    <w:p>
+      <w:pPr>
+        <w:pStyle w:val="ListParagraph"/>
+        <w:numPr>
+          <w:ilvl w:val="1"/>
+          <w:numId w:val="1"/>
+        </w:numPr>
+        <w:spacing w:lineRule="auto" w:line="276"/>
+        <w:rPr/>
+      </w:pPr>
+      <w:r>
+        <w:rPr>
+          <w:rFonts w:cs="Times New Roman" w:ascii="Times New Roman" w:hAnsi="Times New Roman"/>
+        </w:rPr>
+        <w:t>Interaction: NONE. Heals the player, then disappears.</w:t>
+      </w:r>
+    </w:p>
+    <w:p>
+      <w:pPr>
+        <w:pStyle w:val="ListParagraph"/>
+        <w:numPr>
+          <w:ilvl w:val="0"/>
+          <w:numId w:val="1"/>
+        </w:numPr>
+        <w:spacing w:lineRule="auto" w:line="276"/>
+        <w:rPr/>
+      </w:pPr>
+      <w:r>
+        <w:rPr>
+          <w:rFonts w:cs="Times New Roman" w:ascii="Times New Roman" w:hAnsi="Times New Roman"/>
+        </w:rPr>
         <w:t>Sage:</w:t>
       </w:r>
     </w:p>
@@ -291,7 +359,7 @@
         <w:rPr>
           <w:rFonts w:cs="Times New Roman" w:ascii="Times New Roman" w:hAnsi="Times New Roman"/>
         </w:rPr>
-        <w:t>Interaction: NONE. Randomly informs player about the other piece’s interaction results.</w:t>
+        <w:t>Interaction: NONE. Randomly informs player about the other piece’s interaction results if they have at least two points.</w:t>
       </w:r>
     </w:p>
     <w:p>

</xml_diff>